<commit_message>
Documentation modified & small refactoring
</commit_message>
<xml_diff>
--- a/beadando_dokumentacio.docx
+++ b/beadando_dokumentacio.docx
@@ -1354,7 +1354,33 @@
         <w:rPr>
           <w:lang w:val="hu-HU"/>
         </w:rPr>
-        <w:t>am. Ezután már csak a hálózat által kell kiértékeltetni az előkészített fájlt, ami szintén a script részét képezi, és az eredményt visszaküldeni válaszként. A hálózat visszaadja az általa megítélt címkét, illetve azt, hogy mekkora pontossággal gondolja ezt. Ezek az adatok kerülnek megjelenítésre az eredmény képernyőn.</w:t>
+        <w:t>am. Ezután már csak a hálózat által kell kiértékeltetni az előkészített fájlt, ami szintén a script részét képezi, és az eredményt visszaküldeni válaszként</w:t>
+      </w:r>
+      <w:r>
+        <w:rPr>
+          <w:lang w:val="hu-HU"/>
+        </w:rPr>
+        <w:t xml:space="preserve"> (egyszerű </w:t>
+      </w:r>
+      <w:proofErr w:type="spellStart"/>
+      <w:r>
+        <w:rPr>
+          <w:lang w:val="hu-HU"/>
+        </w:rPr>
+        <w:t>string</w:t>
+      </w:r>
+      <w:proofErr w:type="spellEnd"/>
+      <w:r>
+        <w:rPr>
+          <w:lang w:val="hu-HU"/>
+        </w:rPr>
+        <w:t xml:space="preserve"> formátumban)</w:t>
+      </w:r>
+      <w:r>
+        <w:rPr>
+          <w:lang w:val="hu-HU"/>
+        </w:rPr>
+        <w:t>. A hálózat visszaadja az általa megítélt címkét, illetve azt, hogy mekkora pontossággal gondolja ezt. Ezek az adatok kerülnek megjelenítésre az eredmény képernyőn.</w:t>
       </w:r>
     </w:p>
     <w:p>
@@ -1690,7 +1716,53 @@
           <w:rFonts w:cstheme="minorHAnsi"/>
           <w:lang w:val="hu-HU"/>
         </w:rPr>
-        <w:t>. Ez az információ sincs beleégetve az alkalmazásba, hanem konkrétan a neurális hálózatot megvalósító osztályból lekérhető adatokból dolgozik. Erre a célra is létrehoztam egy külön API végpontot, illetve kliens oldali GET metódust. Ezzel lehetőséget teremtve a jövőben a rugalmasabb szolgáltatás bővítésre/módosításra, mivel az elérhető osztályok mindig az aktuális modell által tudott értékek lesznek.</w:t>
+        <w:t>. Ez az információ sincs beleégetve az alkalmazásba, hanem konkrétan a neurális hálózatot megvalósító osztályból lekérhető adatokból dolgozik. Erre a célra is létrehoztam egy külön API végpontot, illetve kliens oldali GET metódust</w:t>
+      </w:r>
+      <w:r>
+        <w:rPr>
+          <w:rFonts w:cstheme="minorHAnsi"/>
+          <w:lang w:val="hu-HU"/>
+        </w:rPr>
+        <w:t xml:space="preserve"> (a válasz itt is </w:t>
+      </w:r>
+      <w:proofErr w:type="spellStart"/>
+      <w:r>
+        <w:rPr>
+          <w:rFonts w:cstheme="minorHAnsi"/>
+          <w:lang w:val="hu-HU"/>
+        </w:rPr>
+        <w:t>string</w:t>
+      </w:r>
+      <w:proofErr w:type="spellEnd"/>
+      <w:r>
+        <w:rPr>
+          <w:rFonts w:cstheme="minorHAnsi"/>
+          <w:lang w:val="hu-HU"/>
+        </w:rPr>
+        <w:t xml:space="preserve"> formátumú, a címkék szimplán összefűzve, a kliens oldalon pedig egyszerűen a </w:t>
+      </w:r>
+      <w:proofErr w:type="spellStart"/>
+      <w:r>
+        <w:rPr>
+          <w:rFonts w:cstheme="minorHAnsi"/>
+          <w:lang w:val="hu-HU"/>
+        </w:rPr>
+        <w:t>String.split</w:t>
+      </w:r>
+      <w:proofErr w:type="spellEnd"/>
+      <w:r>
+        <w:rPr>
+          <w:rFonts w:cstheme="minorHAnsi"/>
+          <w:lang w:val="hu-HU"/>
+        </w:rPr>
+        <w:t>() metódussal van szétszedve)</w:t>
+      </w:r>
+      <w:r>
+        <w:rPr>
+          <w:rFonts w:cstheme="minorHAnsi"/>
+          <w:lang w:val="hu-HU"/>
+        </w:rPr>
+        <w:t>. Ezzel lehetőséget teremtve a jövőben a rugalmasabb szolgáltatás bővítésre/módosításra, mivel az elérhető osztályok mindig az aktuális modell által tudott értékek lesznek.</w:t>
       </w:r>
     </w:p>
     <w:sectPr>

</xml_diff>